<commit_message>
Created a backup folder of comp320 literature review
</commit_message>
<xml_diff>
--- a/Notes/Research Artifact Notes.docx
+++ b/Notes/Research Artifact Notes.docx
@@ -82,37 +82,48 @@
       <w:r>
         <w:t>techniques</w:t>
       </w:r>
+      <w:proofErr w:type="gramEnd"/>
+    </w:p>
+    <w:p>
+      <w:r>
+        <w:t>Competition-Time</w:t>
+      </w:r>
+    </w:p>
+    <w:p>
+      <w:r>
+        <w:t>MCTS iterations</w:t>
+      </w:r>
+    </w:p>
+    <w:p>
+      <w:r>
+        <w:t>Exploitation vs explorations ratio</w:t>
+      </w:r>
+    </w:p>
+    <w:p>
+      <w:r>
+        <w:t>Etc</w:t>
+      </w:r>
+    </w:p>
+    <w:p/>
+    <w:p>
+      <w:r>
+        <w:t>Use this data to alter the tree search algorithms and combine different techniques to create a hyper heuristic</w:t>
+      </w:r>
+    </w:p>
+    <w:p/>
+    <w:p/>
+    <w:p>
+      <w:r>
+        <w:t>Modify the tree search parameters and record what each algorithm exceeds at, I.e. winning, exploration of the level and information gathering of the level.</w:t>
+      </w:r>
+    </w:p>
+    <w:p>
+      <w:r>
+        <w:t>To discover where each algorithm exceeds I will gather lots of data about how the agents played each game, and put that data into a heat map and other graphs to help compare the different heuristics and how modifying the tree search techniques affects the results.</w:t>
+      </w:r>
       <w:bookmarkStart w:id="0" w:name="_GoBack"/>
       <w:bookmarkEnd w:id="0"/>
-      <w:proofErr w:type="gramEnd"/>
-    </w:p>
-    <w:p>
-      <w:r>
-        <w:t>Competition-Time</w:t>
-      </w:r>
-    </w:p>
-    <w:p>
-      <w:r>
-        <w:t>MCTS iterations</w:t>
-      </w:r>
-    </w:p>
-    <w:p>
-      <w:r>
-        <w:t>Exploitation vs explorations ratio</w:t>
-      </w:r>
-    </w:p>
-    <w:p>
-      <w:r>
-        <w:t>Etc</w:t>
-      </w:r>
-    </w:p>
-    <w:p/>
-    <w:p>
-      <w:r>
-        <w:t>Use this data to alter the tree search algorithms and combine different techniques to create a hyper heuristic</w:t>
-      </w:r>
-    </w:p>
-    <w:p/>
+    </w:p>
     <w:sectPr>
       <w:pgSz w:w="11906" w:h="16838"/>
       <w:pgMar w:top="1440" w:right="1440" w:bottom="1440" w:left="1440" w:header="708" w:footer="708" w:gutter="0"/>

</xml_diff>